<commit_message>
integra documentacion faltante para finalizar capstone
</commit_message>
<xml_diff>
--- a/Fase 2/Evidencias Grupales/2.6_GuiaEstudiante_Fase 2_Informe Final Proyecto APT (Español).docx
+++ b/Fase 2/Evidencias Grupales/2.6_GuiaEstudiante_Fase 2_Informe Final Proyecto APT (Español).docx
@@ -102,17 +102,36 @@
           <w:sz w:val="24"/>
           <w:szCs w:val="24"/>
         </w:rPr>
-        <w:t xml:space="preserve">Ignacio </w:t>
-      </w:r>
-      <w:proofErr w:type="spellStart"/>
+        <w:t>Ignacio V</w:t>
+      </w:r>
       <w:r>
         <w:rPr>
           <w:sz w:val="24"/>
           <w:szCs w:val="24"/>
         </w:rPr>
-        <w:t>Vasquéz</w:t>
-      </w:r>
-      <w:proofErr w:type="spellEnd"/>
+        <w:t>á</w:t>
+      </w:r>
+      <w:r>
+        <w:rPr>
+          <w:sz w:val="24"/>
+          <w:szCs w:val="24"/>
+        </w:rPr>
+        <w:t>squ</w:t>
+      </w:r>
+      <w:r>
+        <w:rPr>
+          <w:sz w:val="24"/>
+          <w:szCs w:val="24"/>
+        </w:rPr>
+        <w:t>e</w:t>
+      </w:r>
+      <w:r>
+        <w:rPr>
+          <w:sz w:val="24"/>
+          <w:szCs w:val="24"/>
+        </w:rPr>
+        <w:t>z</w:t>
+      </w:r>
     </w:p>
     <w:p>
       <w:pPr>
@@ -126,31 +145,55 @@
           <w:szCs w:val="24"/>
         </w:rPr>
       </w:pPr>
-      <w:proofErr w:type="spellStart"/>
       <w:r>
         <w:rPr>
           <w:sz w:val="24"/>
           <w:szCs w:val="24"/>
         </w:rPr>
-        <w:t>Hector</w:t>
-      </w:r>
-      <w:proofErr w:type="spellEnd"/>
+        <w:t>H</w:t>
+      </w:r>
       <w:r>
         <w:rPr>
           <w:sz w:val="24"/>
           <w:szCs w:val="24"/>
         </w:rPr>
-        <w:t xml:space="preserve"> </w:t>
-      </w:r>
-      <w:proofErr w:type="spellStart"/>
+        <w:t>é</w:t>
+      </w:r>
       <w:r>
         <w:rPr>
           <w:sz w:val="24"/>
           <w:szCs w:val="24"/>
         </w:rPr>
-        <w:t>Caceres</w:t>
-      </w:r>
-      <w:proofErr w:type="spellEnd"/>
+        <w:t>ctor C</w:t>
+      </w:r>
+      <w:r>
+        <w:rPr>
+          <w:sz w:val="24"/>
+          <w:szCs w:val="24"/>
+        </w:rPr>
+        <w:t>á</w:t>
+      </w:r>
+      <w:r>
+        <w:rPr>
+          <w:sz w:val="24"/>
+          <w:szCs w:val="24"/>
+        </w:rPr>
+        <w:t>c</w:t>
+      </w:r>
+      <w:r>
+        <w:rPr>
+          <w:sz w:val="24"/>
+          <w:szCs w:val="24"/>
+        </w:rPr>
+        <w:t>e</w:t>
+      </w:r>
+      <w:r>
+        <w:rPr>
+          <w:sz w:val="24"/>
+          <w:szCs w:val="24"/>
+        </w:rPr>
+        <w:t>res</w:t>
+      </w:r>
     </w:p>
     <w:p>
       <w:pPr>
@@ -183,7 +226,13 @@
     <w:sdt>
       <w:sdtPr>
         <w:rPr>
-          <w:lang w:val="es-ES"/>
+          <w:rFonts w:asciiTheme="minorHAnsi" w:eastAsiaTheme="minorHAnsi" w:hAnsiTheme="minorHAnsi" w:cstheme="minorBidi"/>
+          <w:color w:val="auto"/>
+          <w:kern w:val="2"/>
+          <w:sz w:val="22"/>
+          <w:szCs w:val="22"/>
+          <w:lang w:val="es-ES" w:eastAsia="en-US"/>
+          <w14:ligatures w14:val="standardContextual"/>
         </w:rPr>
         <w:id w:val="-1962404156"/>
         <w:docPartObj>
@@ -193,15 +242,8 @@
       </w:sdtPr>
       <w:sdtEndPr>
         <w:rPr>
-          <w:rFonts w:asciiTheme="minorHAnsi" w:eastAsiaTheme="minorHAnsi" w:hAnsiTheme="minorHAnsi" w:cstheme="minorBidi"/>
           <w:b/>
           <w:bCs/>
-          <w:color w:val="auto"/>
-          <w:kern w:val="2"/>
-          <w:sz w:val="22"/>
-          <w:szCs w:val="22"/>
-          <w:lang w:eastAsia="en-US"/>
-          <w14:ligatures w14:val="standardContextual"/>
         </w:rPr>
       </w:sdtEndPr>
       <w:sdtContent>
@@ -989,16 +1031,8 @@
         <w:rPr>
           <w:rFonts w:ascii="Calibri" w:hAnsi="Calibri" w:cs="Calibri"/>
         </w:rPr>
-        <w:t xml:space="preserve">Este proyecto abarca diversas áreas de desempeño que resultan clave para optimizar los procesos de gestión de inventarios en la industria minera. A continuación, se detallan las áreas específicas que fueron abordadas para implementar una solución eficiente y tecnológica que responda a las necesidades de la empresa </w:t>
-      </w:r>
-      <w:proofErr w:type="spellStart"/>
-      <w:r>
-        <w:rPr>
-          <w:rFonts w:ascii="Calibri" w:hAnsi="Calibri" w:cs="Calibri"/>
-        </w:rPr>
-        <w:t>Gardilcic</w:t>
-      </w:r>
-      <w:proofErr w:type="spellEnd"/>
+        <w:t>Este proyecto abarca diversas áreas de desempeño que resultan clave para optimizar los procesos de gestión de inventarios en la industria minera. A continuación, se detallan las áreas específicas que fueron abordadas para implementar una solución eficiente y tecnológica que responda a las necesidades de la empresa Gardilcic</w:t>
+      </w:r>
     </w:p>
     <w:p>
       <w:pPr>
@@ -1032,21 +1066,7 @@
         <w:rPr>
           <w:rFonts w:ascii="Calibri" w:hAnsi="Calibri" w:cs="Calibri"/>
         </w:rPr>
-        <w:t xml:space="preserve">: Este proyecto se enfoca en la administración eficiente de recursos materiales en las bodegas de la empresa constructora </w:t>
-      </w:r>
-      <w:proofErr w:type="spellStart"/>
-      <w:r>
-        <w:rPr>
-          <w:rFonts w:ascii="Calibri" w:hAnsi="Calibri" w:cs="Calibri"/>
-        </w:rPr>
-        <w:t>Gardilcic</w:t>
-      </w:r>
-      <w:proofErr w:type="spellEnd"/>
-      <w:r>
-        <w:rPr>
-          <w:rFonts w:ascii="Calibri" w:hAnsi="Calibri" w:cs="Calibri"/>
-        </w:rPr>
-        <w:t>, que presta servicios al sector minero. La gestión de inventarios es clave para asegurar la disponibilidad de materiales críticos y evitar tanto el desabastecimiento como el exceso de stock, optimizando así los recursos y contribuyendo a la continuidad operativa.</w:t>
+        <w:t>: Este proyecto se enfoca en la administración eficiente de recursos materiales en las bodegas de la empresa constructora Gardilcic, que presta servicios al sector minero. La gestión de inventarios es clave para asegurar la disponibilidad de materiales críticos y evitar tanto el desabastecimiento como el exceso de stock, optimizando así los recursos y contribuyendo a la continuidad operativa.</w:t>
       </w:r>
     </w:p>
     <w:p>
@@ -1118,7 +1138,6 @@
         </w:rPr>
         <w:t xml:space="preserve">: El sistema web incluye un </w:t>
       </w:r>
-      <w:proofErr w:type="spellStart"/>
       <w:r>
         <w:rPr>
           <w:rFonts w:ascii="Calibri" w:hAnsi="Calibri" w:cs="Calibri"/>
@@ -1129,14 +1148,7 @@
         <w:rPr>
           <w:rFonts w:ascii="Calibri" w:hAnsi="Calibri" w:cs="Calibri"/>
         </w:rPr>
-        <w:t>ashboard</w:t>
-      </w:r>
-      <w:proofErr w:type="spellEnd"/>
-      <w:r>
-        <w:rPr>
-          <w:rFonts w:ascii="Calibri" w:hAnsi="Calibri" w:cs="Calibri"/>
-        </w:rPr>
-        <w:t xml:space="preserve"> que permite visualizar patrones y movimientos de inventario, facilitando que la gerencia tome decisiones informadas. Esto contribuye a una mejor planificación de compras y al control de productos de alto costo, optimizando la asignación de recursos financieros.</w:t>
+        <w:t>ashboard que permite visualizar patrones y movimientos de inventario, facilitando que la gerencia tome decisiones informadas. Esto contribuye a una mejor planificación de compras y al control de productos de alto costo, optimizando la asignación de recursos financieros.</w:t>
       </w:r>
     </w:p>
     <w:p>
@@ -1290,21 +1302,7 @@
         <w:rPr>
           <w:rFonts w:ascii="Calibri" w:hAnsi="Calibri" w:cs="Calibri"/>
         </w:rPr>
-        <w:t xml:space="preserve">Las competencias se abarcan desde el diseño de soluciones tecnológicas hasta la optimización de procesos, permitiendo que el proyecto se alinee con los objetivos organizacionales y operativos de </w:t>
-      </w:r>
-      <w:proofErr w:type="spellStart"/>
-      <w:r>
-        <w:rPr>
-          <w:rFonts w:ascii="Calibri" w:hAnsi="Calibri" w:cs="Calibri"/>
-        </w:rPr>
-        <w:t>Gardilcic</w:t>
-      </w:r>
-      <w:proofErr w:type="spellEnd"/>
-      <w:r>
-        <w:rPr>
-          <w:rFonts w:ascii="Calibri" w:hAnsi="Calibri" w:cs="Calibri"/>
-        </w:rPr>
-        <w:t>.</w:t>
+        <w:t>Las competencias se abarcan desde el diseño de soluciones tecnológicas hasta la optimización de procesos, permitiendo que el proyecto se alinee con los objetivos organizacionales y operativos de Gardilcic.</w:t>
       </w:r>
     </w:p>
     <w:p>
@@ -1323,21 +1321,7 @@
         <w:rPr>
           <w:rFonts w:ascii="Calibri" w:hAnsi="Calibri" w:cs="Calibri"/>
         </w:rPr>
-        <w:t xml:space="preserve">Desarrollo de Soluciones Tecnológicas: A través del diseño y desarrollo de una aplicación móvil y un sistema web, este proyecto aplica la competencia de crear soluciones digitales que optimicen procesos empresariales, en este caso, la gestión de inventarios de </w:t>
-      </w:r>
-      <w:proofErr w:type="spellStart"/>
-      <w:r>
-        <w:rPr>
-          <w:rFonts w:ascii="Calibri" w:hAnsi="Calibri" w:cs="Calibri"/>
-        </w:rPr>
-        <w:t>Gardilcic</w:t>
-      </w:r>
-      <w:proofErr w:type="spellEnd"/>
-      <w:r>
-        <w:rPr>
-          <w:rFonts w:ascii="Calibri" w:hAnsi="Calibri" w:cs="Calibri"/>
-        </w:rPr>
-        <w:t>.</w:t>
+        <w:t>Desarrollo de Soluciones Tecnológicas: A través del diseño y desarrollo de una aplicación móvil y un sistema web, este proyecto aplica la competencia de crear soluciones digitales que optimicen procesos empresariales, en este caso, la gestión de inventarios de Gardilcic.</w:t>
       </w:r>
     </w:p>
     <w:p>
@@ -1375,21 +1359,7 @@
         <w:rPr>
           <w:rFonts w:ascii="Calibri" w:hAnsi="Calibri" w:cs="Calibri"/>
         </w:rPr>
-        <w:t xml:space="preserve">Análisis y Visualización de Datos: La competencia de interpretar y presentar datos es clave en la creación del </w:t>
-      </w:r>
-      <w:proofErr w:type="spellStart"/>
-      <w:r>
-        <w:rPr>
-          <w:rFonts w:ascii="Calibri" w:hAnsi="Calibri" w:cs="Calibri"/>
-        </w:rPr>
-        <w:t>dashboard</w:t>
-      </w:r>
-      <w:proofErr w:type="spellEnd"/>
-      <w:r>
-        <w:rPr>
-          <w:rFonts w:ascii="Calibri" w:hAnsi="Calibri" w:cs="Calibri"/>
-        </w:rPr>
-        <w:t xml:space="preserve"> y los reportes, permitiendo a la gerencia analizar la información del inventario y hacer proyecciones basadas en datos históricos y tendencias.</w:t>
+        <w:t>Análisis y Visualización de Datos: La competencia de interpretar y presentar datos es clave en la creación del dashboard y los reportes, permitiendo a la gerencia analizar la información del inventario y hacer proyecciones basadas en datos históricos y tendencias.</w:t>
       </w:r>
     </w:p>
     <w:p>
@@ -1648,21 +1618,7 @@
         <w:rPr>
           <w:rFonts w:ascii="Calibri" w:hAnsi="Calibri" w:cs="Calibri"/>
         </w:rPr>
-        <w:t xml:space="preserve">Nuestro proyecto busca resolver el problema de la gestión ineficiente de inventarios en las bodegas de </w:t>
-      </w:r>
-      <w:proofErr w:type="spellStart"/>
-      <w:r>
-        <w:rPr>
-          <w:rFonts w:ascii="Calibri" w:hAnsi="Calibri" w:cs="Calibri"/>
-        </w:rPr>
-        <w:t>Gardilcic</w:t>
-      </w:r>
-      <w:proofErr w:type="spellEnd"/>
-      <w:r>
-        <w:rPr>
-          <w:rFonts w:ascii="Calibri" w:hAnsi="Calibri" w:cs="Calibri"/>
-        </w:rPr>
-        <w:t>, una empresa que presta servicios al sector minero en Chile. Actualmente, la administración del inventario se realiza de forma manual a través de planillas Excel y documentos en papel, lo cual es un proceso lento y propenso a errores. La falta de un sistema digitalizado limita el control de los materiales necesarios para las operaciones mineras, afectando la capacidad de la empresa para proyectar sus necesidades de stock y optimizar sus recursos.</w:t>
+        <w:t>Nuestro proyecto busca resolver el problema de la gestión ineficiente de inventarios en las bodegas de Gardilcic, una empresa que presta servicios al sector minero en Chile. Actualmente, la administración del inventario se realiza de forma manual a través de planillas Excel y documentos en papel, lo cual es un proceso lento y propenso a errores. La falta de un sistema digitalizado limita el control de los materiales necesarios para las operaciones mineras, afectando la capacidad de la empresa para proyectar sus necesidades de stock y optimizar sus recursos.</w:t>
       </w:r>
     </w:p>
     <w:p>
@@ -1718,21 +1674,7 @@
         <w:rPr>
           <w:rFonts w:ascii="Calibri" w:hAnsi="Calibri" w:cs="Calibri"/>
         </w:rPr>
-        <w:t xml:space="preserve">La situación que abordamos se sitúa en las bodegas de </w:t>
-      </w:r>
-      <w:proofErr w:type="spellStart"/>
-      <w:r>
-        <w:rPr>
-          <w:rFonts w:ascii="Calibri" w:hAnsi="Calibri" w:cs="Calibri"/>
-        </w:rPr>
-        <w:t>Gardilcic</w:t>
-      </w:r>
-      <w:proofErr w:type="spellEnd"/>
-      <w:r>
-        <w:rPr>
-          <w:rFonts w:ascii="Calibri" w:hAnsi="Calibri" w:cs="Calibri"/>
-        </w:rPr>
-        <w:t xml:space="preserve"> en el contexto de la minería en Chile, un sector crítico para la economía nacional. Estas bodegas contienen materiales costosos y especializados que son esenciales para el mantenimiento y la operatividad de las maquinarias en la mina. La falta de precisión en la gestión de estos recursos puede generar costos adicionales y retrasos en las operaciones, por lo que una solución eficiente y tecnológica es fundamental para asegurar la continuidad operativa.</w:t>
+        <w:t>La situación que abordamos se sitúa en las bodegas de Gardilcic en el contexto de la minería en Chile, un sector crítico para la economía nacional. Estas bodegas contienen materiales costosos y especializados que son esenciales para el mantenimiento y la operatividad de las maquinarias en la mina. La falta de precisión en la gestión de estos recursos puede generar costos adicionales y retrasos en las operaciones, por lo que una solución eficiente y tecnológica es fundamental para asegurar la continuidad operativa.</w:t>
       </w:r>
     </w:p>
     <w:p>
@@ -1768,18 +1710,8 @@
           <w:b/>
           <w:bCs/>
         </w:rPr>
-        <w:t xml:space="preserve">gerencia de </w:t>
-      </w:r>
-      <w:proofErr w:type="spellStart"/>
-      <w:r>
-        <w:rPr>
-          <w:rFonts w:ascii="Calibri" w:hAnsi="Calibri" w:cs="Calibri"/>
-          <w:b/>
-          <w:bCs/>
-        </w:rPr>
-        <w:t>Gardilcic</w:t>
-      </w:r>
-      <w:proofErr w:type="spellEnd"/>
+        <w:t>gerencia de Gardilcic</w:t>
+      </w:r>
       <w:r>
         <w:rPr>
           <w:rFonts w:ascii="Calibri" w:hAnsi="Calibri" w:cs="Calibri"/>
@@ -1800,7 +1732,6 @@
         </w:rPr>
         <w:t xml:space="preserve">En cuanto al aporte de valor, nuestro proyecto ofrece una solución tecnológica que no solo moderniza el proceso de inventario, sino que también proporciona herramientas de análisis y visualización de datos mediante un </w:t>
       </w:r>
-      <w:proofErr w:type="spellStart"/>
       <w:r>
         <w:rPr>
           <w:rFonts w:ascii="Calibri" w:hAnsi="Calibri" w:cs="Calibri"/>
@@ -1811,14 +1742,7 @@
         <w:rPr>
           <w:rFonts w:ascii="Calibri" w:hAnsi="Calibri" w:cs="Calibri"/>
         </w:rPr>
-        <w:t>ashboard</w:t>
-      </w:r>
-      <w:proofErr w:type="spellEnd"/>
-      <w:r>
-        <w:rPr>
-          <w:rFonts w:ascii="Calibri" w:hAnsi="Calibri" w:cs="Calibri"/>
-        </w:rPr>
-        <w:t xml:space="preserve"> en el sistema web. Esto permite a la gerencia tener una visión clara y detallada de los movimientos de inventario y de los productos de mayor valor, lo que contribuye a una administración más eficiente y alineada con los objetivos de la empresa. Este proyecto representa una mejora en la eficiencia operativa y en la toma de decisiones estratégicas, lo cual es esencial en un contexto industrial como el de la minería, donde la optimización de recursos y el control de costos son primordiales.</w:t>
+        <w:t>ashboard en el sistema web. Esto permite a la gerencia tener una visión clara y detallada de los movimientos de inventario y de los productos de mayor valor, lo que contribuye a una administración más eficiente y alineada con los objetivos de la empresa. Este proyecto representa una mejora en la eficiencia operativa y en la toma de decisiones estratégicas, lo cual es esencial en un contexto industrial como el de la minería, donde la optimización de recursos y el control de costos son primordiales.</w:t>
       </w:r>
     </w:p>
     <w:p>
@@ -1892,21 +1816,7 @@
         <w:rPr>
           <w:rFonts w:ascii="Calibri" w:hAnsi="Calibri" w:cs="Calibri"/>
         </w:rPr>
-        <w:t xml:space="preserve">Desarrollar e implementar una solución tecnológica integral para optimizar la gestión de inventarios en las bodegas de las mineras que opera con </w:t>
-      </w:r>
-      <w:proofErr w:type="spellStart"/>
-      <w:r>
-        <w:rPr>
-          <w:rFonts w:ascii="Calibri" w:hAnsi="Calibri" w:cs="Calibri"/>
-        </w:rPr>
-        <w:t>Gardilcic</w:t>
-      </w:r>
-      <w:proofErr w:type="spellEnd"/>
-      <w:r>
-        <w:rPr>
-          <w:rFonts w:ascii="Calibri" w:hAnsi="Calibri" w:cs="Calibri"/>
-        </w:rPr>
-        <w:t>, permitiendo digitalizar el proceso de inventario a través de una aplicación móvil y un sistema web. Esta solución busca mejorar la precisión y eficiencia en el registro y control de los productos, además de proporcionar a la gerencia una herramienta de análisis y visualización en tiempo real, facilitando la toma de decisiones estratégicas sobre el manejo de recursos y planificación de compras.</w:t>
+        <w:t>Desarrollar e implementar una solución tecnológica integral para optimizar la gestión de inventarios en las bodegas de las mineras que opera con Gardilcic, permitiendo digitalizar el proceso de inventario a través de una aplicación móvil y un sistema web. Esta solución busca mejorar la precisión y eficiencia en el registro y control de los productos, además de proporcionar a la gerencia una herramienta de análisis y visualización en tiempo real, facilitando la toma de decisiones estratégicas sobre el manejo de recursos y planificación de compras.</w:t>
       </w:r>
     </w:p>
     <w:p>
@@ -1970,59 +1880,13 @@
           <w:b/>
           <w:bCs/>
         </w:rPr>
-        <w:t xml:space="preserve">Implementar un sistema web con </w:t>
-      </w:r>
-      <w:proofErr w:type="spellStart"/>
-      <w:r>
-        <w:rPr>
-          <w:rFonts w:ascii="Calibri" w:hAnsi="Calibri" w:cs="Calibri"/>
-          <w:b/>
-          <w:bCs/>
-        </w:rPr>
-        <w:t>dashboard</w:t>
-      </w:r>
-      <w:proofErr w:type="spellEnd"/>
-      <w:r>
-        <w:rPr>
-          <w:rFonts w:ascii="Calibri" w:hAnsi="Calibri" w:cs="Calibri"/>
-          <w:b/>
-          <w:bCs/>
-        </w:rPr>
-        <w:t xml:space="preserve"> para la visualización de inventario:</w:t>
-      </w:r>
-      <w:r>
-        <w:rPr>
-          <w:rFonts w:ascii="Calibri" w:hAnsi="Calibri" w:cs="Calibri"/>
-        </w:rPr>
-        <w:t xml:space="preserve"> Diseñar un sistema web que incluya un </w:t>
-      </w:r>
-      <w:proofErr w:type="spellStart"/>
-      <w:r>
-        <w:rPr>
-          <w:rFonts w:ascii="Calibri" w:hAnsi="Calibri" w:cs="Calibri"/>
-        </w:rPr>
-        <w:t>dashboard</w:t>
-      </w:r>
-      <w:proofErr w:type="spellEnd"/>
-      <w:r>
-        <w:rPr>
-          <w:rFonts w:ascii="Calibri" w:hAnsi="Calibri" w:cs="Calibri"/>
-        </w:rPr>
-        <w:t xml:space="preserve"> intuitivo y accesible para la gerencia. Este </w:t>
-      </w:r>
-      <w:proofErr w:type="spellStart"/>
-      <w:r>
-        <w:rPr>
-          <w:rFonts w:ascii="Calibri" w:hAnsi="Calibri" w:cs="Calibri"/>
-        </w:rPr>
-        <w:t>dashboard</w:t>
-      </w:r>
-      <w:proofErr w:type="spellEnd"/>
-      <w:r>
-        <w:rPr>
-          <w:rFonts w:ascii="Calibri" w:hAnsi="Calibri" w:cs="Calibri"/>
-        </w:rPr>
-        <w:t xml:space="preserve"> debe mostrar en tiempo real el estado y los movimientos de los productos en el inventario, brindando una visión global de las existencias. La información presentada permitirá a la gerencia tomar decisiones informadas sobre la reposición de materiales y optimizar la disponibilidad de productos según las necesidades operativas.</w:t>
+        <w:t>Implementar un sistema web con dashboard para la visualización de inventario:</w:t>
+      </w:r>
+      <w:r>
+        <w:rPr>
+          <w:rFonts w:ascii="Calibri" w:hAnsi="Calibri" w:cs="Calibri"/>
+        </w:rPr>
+        <w:t xml:space="preserve"> Diseñar un sistema web que incluya un dashboard intuitivo y accesible para la gerencia. Este dashboard debe mostrar en tiempo real el estado y los movimientos de los productos en el inventario, brindando una visión global de las existencias. La información presentada permitirá a la gerencia tomar decisiones informadas sobre la reposición de materiales y optimizar la disponibilidad de productos según las necesidades operativas.</w:t>
       </w:r>
     </w:p>
     <w:p>
@@ -2184,21 +2048,7 @@
         <w:rPr>
           <w:rFonts w:ascii="Calibri" w:hAnsi="Calibri" w:cs="Calibri"/>
         </w:rPr>
-        <w:t xml:space="preserve">Fase de Recolección de Requisitos: En esta primera fase, nos enfocamos en entender a fondo las necesidades de la empresa </w:t>
-      </w:r>
-      <w:proofErr w:type="spellStart"/>
-      <w:r>
-        <w:rPr>
-          <w:rFonts w:ascii="Calibri" w:hAnsi="Calibri" w:cs="Calibri"/>
-        </w:rPr>
-        <w:t>Gardilcic</w:t>
-      </w:r>
-      <w:proofErr w:type="spellEnd"/>
-      <w:r>
-        <w:rPr>
-          <w:rFonts w:ascii="Calibri" w:hAnsi="Calibri" w:cs="Calibri"/>
-        </w:rPr>
-        <w:t xml:space="preserve"> y definir los requisitos funcionales y técnicos de la solución. Para ello, recopilamos información sobre los procesos actuales de inventario y los puntos críticos que debían ser mejorados.</w:t>
+        <w:t>Fase de Recolección de Requisitos: En esta primera fase, nos enfocamos en entender a fondo las necesidades de la empresa Gardilcic y definir los requisitos funcionales y técnicos de la solución. Para ello, recopilamos información sobre los procesos actuales de inventario y los puntos críticos que debían ser mejorados.</w:t>
       </w:r>
     </w:p>
     <w:p>
@@ -2236,21 +2086,7 @@
         <w:rPr>
           <w:rFonts w:ascii="Calibri" w:hAnsi="Calibri" w:cs="Calibri"/>
         </w:rPr>
-        <w:t xml:space="preserve">Fase de Desarrollo: En esta fase, construimos la aplicación móvil y el sistema web conforme a los diseños establecidos. El desarrollo se llevó a cabo de manera modular, permitiendo integrar progresivamente las funcionalidades de registro de inventario, cuadratura de productos, </w:t>
-      </w:r>
-      <w:proofErr w:type="spellStart"/>
-      <w:r>
-        <w:rPr>
-          <w:rFonts w:ascii="Calibri" w:hAnsi="Calibri" w:cs="Calibri"/>
-        </w:rPr>
-        <w:t>dashboard</w:t>
-      </w:r>
-      <w:proofErr w:type="spellEnd"/>
-      <w:r>
-        <w:rPr>
-          <w:rFonts w:ascii="Calibri" w:hAnsi="Calibri" w:cs="Calibri"/>
-        </w:rPr>
-        <w:t xml:space="preserve"> de visualización y generación de reportes.</w:t>
+        <w:t>Fase de Desarrollo: En esta fase, construimos la aplicación móvil y el sistema web conforme a los diseños establecidos. El desarrollo se llevó a cabo de manera modular, permitiendo integrar progresivamente las funcionalidades de registro de inventario, cuadratura de productos, dashboard de visualización y generación de reportes.</w:t>
       </w:r>
     </w:p>
     <w:p>
@@ -2269,21 +2105,7 @@
         <w:rPr>
           <w:rFonts w:ascii="Calibri" w:hAnsi="Calibri" w:cs="Calibri"/>
         </w:rPr>
-        <w:t xml:space="preserve">Fase de Pruebas y Validación: Una vez desarrollado el sistema, realizamos pruebas para verificar que cada módulo funcionara correctamente y cumpliera con los requisitos definidos. Las pruebas incluyeron la validación del proceso de escaneo e ingreso de productos en la aplicación móvil, la precisión de los datos en el </w:t>
-      </w:r>
-      <w:proofErr w:type="spellStart"/>
-      <w:r>
-        <w:rPr>
-          <w:rFonts w:ascii="Calibri" w:hAnsi="Calibri" w:cs="Calibri"/>
-        </w:rPr>
-        <w:t>dashboard</w:t>
-      </w:r>
-      <w:proofErr w:type="spellEnd"/>
-      <w:r>
-        <w:rPr>
-          <w:rFonts w:ascii="Calibri" w:hAnsi="Calibri" w:cs="Calibri"/>
-        </w:rPr>
-        <w:t xml:space="preserve"> y la generación correcta de reportes.</w:t>
+        <w:t>Fase de Pruebas y Validación: Una vez desarrollado el sistema, realizamos pruebas para verificar que cada módulo funcionara correctamente y cumpliera con los requisitos definidos. Las pruebas incluyeron la validación del proceso de escaneo e ingreso de productos en la aplicación móvil, la precisión de los datos en el dashboard y la generación correcta de reportes.</w:t>
       </w:r>
     </w:p>
     <w:p>
@@ -2302,21 +2124,7 @@
         <w:rPr>
           <w:rFonts w:ascii="Calibri" w:hAnsi="Calibri" w:cs="Calibri"/>
         </w:rPr>
-        <w:t xml:space="preserve">Fase de Implementación y Capacitación: Finalmente, implementamos la solución en un entorno de prueba y capacitamos a los usuarios clave, como los encargados de bodega y gerentes de </w:t>
-      </w:r>
-      <w:proofErr w:type="spellStart"/>
-      <w:r>
-        <w:rPr>
-          <w:rFonts w:ascii="Calibri" w:hAnsi="Calibri" w:cs="Calibri"/>
-        </w:rPr>
-        <w:t>Gardilcic</w:t>
-      </w:r>
-      <w:proofErr w:type="spellEnd"/>
-      <w:r>
-        <w:rPr>
-          <w:rFonts w:ascii="Calibri" w:hAnsi="Calibri" w:cs="Calibri"/>
-        </w:rPr>
-        <w:t>. Esto permitió que los usuarios se familiarizaran con el sistema y nos brindaran retroalimentación antes de su uso completo.</w:t>
+        <w:t>Fase de Implementación y Capacitación: Finalmente, implementamos la solución en un entorno de prueba y capacitamos a los usuarios clave, como los encargados de bodega y gerentes de Gardilcic. Esto permitió que los usuarios se familiarizaran con el sistema y nos brindaran retroalimentación antes de su uso completo.</w:t>
       </w:r>
     </w:p>
     <w:p>
@@ -2402,49 +2210,7 @@
         <w:rPr>
           <w:rFonts w:ascii="Calibri" w:hAnsi="Calibri" w:cs="Calibri"/>
         </w:rPr>
-        <w:t xml:space="preserve">El desarrollo del proyecto fue llevado a cabo de manera grupal, con un equipo compuesto por un desarrollador </w:t>
-      </w:r>
-      <w:proofErr w:type="spellStart"/>
-      <w:r>
-        <w:rPr>
-          <w:rFonts w:ascii="Calibri" w:hAnsi="Calibri" w:cs="Calibri"/>
-        </w:rPr>
-        <w:t>backend</w:t>
-      </w:r>
-      <w:proofErr w:type="spellEnd"/>
-      <w:r>
-        <w:rPr>
-          <w:rFonts w:ascii="Calibri" w:hAnsi="Calibri" w:cs="Calibri"/>
-        </w:rPr>
-        <w:t xml:space="preserve">, un desarrollador </w:t>
-      </w:r>
-      <w:proofErr w:type="spellStart"/>
-      <w:r>
-        <w:rPr>
-          <w:rFonts w:ascii="Calibri" w:hAnsi="Calibri" w:cs="Calibri"/>
-        </w:rPr>
-        <w:t>frontend</w:t>
-      </w:r>
-      <w:proofErr w:type="spellEnd"/>
-      <w:r>
-        <w:rPr>
-          <w:rFonts w:ascii="Calibri" w:hAnsi="Calibri" w:cs="Calibri"/>
-        </w:rPr>
-        <w:t xml:space="preserve"> y un desarrollador de aplicación móvil. Cada miembro tuvo un rol específico y colaboró estrechamente para integrar una solución informática que respondiera a las necesidades de la empresa </w:t>
-      </w:r>
-      <w:proofErr w:type="spellStart"/>
-      <w:r>
-        <w:rPr>
-          <w:rFonts w:ascii="Calibri" w:hAnsi="Calibri" w:cs="Calibri"/>
-        </w:rPr>
-        <w:t>Gardilcic</w:t>
-      </w:r>
-      <w:proofErr w:type="spellEnd"/>
-      <w:r>
-        <w:rPr>
-          <w:rFonts w:ascii="Calibri" w:hAnsi="Calibri" w:cs="Calibri"/>
-        </w:rPr>
-        <w:t>.</w:t>
+        <w:t>El desarrollo del proyecto fue llevado a cabo de manera grupal, con un equipo compuesto por un desarrollador backend, un desarrollador frontend y un desarrollador de aplicación móvil. Cada miembro tuvo un rol específico y colaboró estrechamente para integrar una solución informática que respondiera a las necesidades de la empresa Gardilcic.</w:t>
       </w:r>
     </w:p>
     <w:p>
@@ -2463,35 +2229,7 @@
         <w:rPr>
           <w:rFonts w:ascii="Calibri" w:hAnsi="Calibri" w:cs="Calibri"/>
         </w:rPr>
-        <w:t xml:space="preserve">Análisis de Requerimientos y Diseño: El proyecto comenzó con una fase de análisis, donde el equipo definió los requisitos funcionales y técnicos en colaboración con el desarrollador </w:t>
-      </w:r>
-      <w:proofErr w:type="spellStart"/>
-      <w:r>
-        <w:rPr>
-          <w:rFonts w:ascii="Calibri" w:hAnsi="Calibri" w:cs="Calibri"/>
-        </w:rPr>
-        <w:t>backend</w:t>
-      </w:r>
-      <w:proofErr w:type="spellEnd"/>
-      <w:r>
-        <w:rPr>
-          <w:rFonts w:ascii="Calibri" w:hAnsi="Calibri" w:cs="Calibri"/>
-        </w:rPr>
-        <w:t xml:space="preserve">, quien posee conocimiento sobre el negocio y sobre todo la maquetación a través de diagramas de flujos de la solución tanto para la </w:t>
-      </w:r>
-      <w:proofErr w:type="gramStart"/>
-      <w:r>
-        <w:rPr>
-          <w:rFonts w:ascii="Calibri" w:hAnsi="Calibri" w:cs="Calibri"/>
-        </w:rPr>
-        <w:t>app</w:t>
-      </w:r>
-      <w:proofErr w:type="gramEnd"/>
-      <w:r>
-        <w:rPr>
-          <w:rFonts w:ascii="Calibri" w:hAnsi="Calibri" w:cs="Calibri"/>
-        </w:rPr>
-        <w:t xml:space="preserve"> móvil como para el sistema web. Esta fase fue crucial para entender los problemas actuales de la empresa y estructurar una solución adaptada a sus necesidades.</w:t>
+        <w:t>Análisis de Requerimientos y Diseño: El proyecto comenzó con una fase de análisis, donde el equipo definió los requisitos funcionales y técnicos en colaboración con el desarrollador backend, quien posee conocimiento sobre el negocio y sobre todo la maquetación a través de diagramas de flujos de la solución tanto para la app móvil como para el sistema web. Esta fase fue crucial para entender los problemas actuales de la empresa y estructurar una solución adaptada a sus necesidades.</w:t>
       </w:r>
     </w:p>
     <w:p>
@@ -2510,49 +2248,7 @@
         <w:rPr>
           <w:rFonts w:ascii="Calibri" w:hAnsi="Calibri" w:cs="Calibri"/>
         </w:rPr>
-        <w:t xml:space="preserve">Desarrollo de </w:t>
-      </w:r>
-      <w:proofErr w:type="spellStart"/>
-      <w:r>
-        <w:rPr>
-          <w:rFonts w:ascii="Calibri" w:hAnsi="Calibri" w:cs="Calibri"/>
-        </w:rPr>
-        <w:t>Backend</w:t>
-      </w:r>
-      <w:proofErr w:type="spellEnd"/>
-      <w:r>
-        <w:rPr>
-          <w:rFonts w:ascii="Calibri" w:hAnsi="Calibri" w:cs="Calibri"/>
-        </w:rPr>
-        <w:t xml:space="preserve">: El desarrollador </w:t>
-      </w:r>
-      <w:proofErr w:type="spellStart"/>
-      <w:r>
-        <w:rPr>
-          <w:rFonts w:ascii="Calibri" w:hAnsi="Calibri" w:cs="Calibri"/>
-        </w:rPr>
-        <w:t>backend</w:t>
-      </w:r>
-      <w:proofErr w:type="spellEnd"/>
-      <w:r>
-        <w:rPr>
-          <w:rFonts w:ascii="Calibri" w:hAnsi="Calibri" w:cs="Calibri"/>
-        </w:rPr>
-        <w:t xml:space="preserve"> se encargó de construir la lógica del servidor y las </w:t>
-      </w:r>
-      <w:proofErr w:type="spellStart"/>
-      <w:r>
-        <w:rPr>
-          <w:rFonts w:ascii="Calibri" w:hAnsi="Calibri" w:cs="Calibri"/>
-        </w:rPr>
-        <w:t>APIs</w:t>
-      </w:r>
-      <w:proofErr w:type="spellEnd"/>
-      <w:r>
-        <w:rPr>
-          <w:rFonts w:ascii="Calibri" w:hAnsi="Calibri" w:cs="Calibri"/>
-        </w:rPr>
-        <w:t xml:space="preserve"> necesarias para gestionar los datos de inventario y facilitar la comunicación entre la aplicación móvil y el sistema web. Además, configuró el sistema para integrar los datos del sistema SAP, permitiendo una correspondencia entre el inventario teórico y el físico.</w:t>
+        <w:t>Desarrollo de Backend: El desarrollador backend se encargó de construir la lógica del servidor y las APIs necesarias para gestionar los datos de inventario y facilitar la comunicación entre la aplicación móvil y el sistema web. Además, configuró el sistema para integrar los datos del sistema SAP, permitiendo una correspondencia entre el inventario teórico y el físico.</w:t>
       </w:r>
     </w:p>
     <w:p>
@@ -2571,49 +2267,7 @@
         <w:rPr>
           <w:rFonts w:ascii="Calibri" w:hAnsi="Calibri" w:cs="Calibri"/>
         </w:rPr>
-        <w:t xml:space="preserve">Desarrollo de </w:t>
-      </w:r>
-      <w:proofErr w:type="spellStart"/>
-      <w:r>
-        <w:rPr>
-          <w:rFonts w:ascii="Calibri" w:hAnsi="Calibri" w:cs="Calibri"/>
-        </w:rPr>
-        <w:t>Frontend</w:t>
-      </w:r>
-      <w:proofErr w:type="spellEnd"/>
-      <w:r>
-        <w:rPr>
-          <w:rFonts w:ascii="Calibri" w:hAnsi="Calibri" w:cs="Calibri"/>
-        </w:rPr>
-        <w:t xml:space="preserve"> (Sistema Web): El desarrollador </w:t>
-      </w:r>
-      <w:proofErr w:type="spellStart"/>
-      <w:r>
-        <w:rPr>
-          <w:rFonts w:ascii="Calibri" w:hAnsi="Calibri" w:cs="Calibri"/>
-        </w:rPr>
-        <w:t>frontend</w:t>
-      </w:r>
-      <w:proofErr w:type="spellEnd"/>
-      <w:r>
-        <w:rPr>
-          <w:rFonts w:ascii="Calibri" w:hAnsi="Calibri" w:cs="Calibri"/>
-        </w:rPr>
-        <w:t xml:space="preserve"> creó el sistema web con un </w:t>
-      </w:r>
-      <w:proofErr w:type="spellStart"/>
-      <w:r>
-        <w:rPr>
-          <w:rFonts w:ascii="Calibri" w:hAnsi="Calibri" w:cs="Calibri"/>
-        </w:rPr>
-        <w:t>dashboard</w:t>
-      </w:r>
-      <w:proofErr w:type="spellEnd"/>
-      <w:r>
-        <w:rPr>
-          <w:rFonts w:ascii="Calibri" w:hAnsi="Calibri" w:cs="Calibri"/>
-        </w:rPr>
-        <w:t xml:space="preserve"> interactivo que permite a la gerencia visualizar los movimientos de inventario en tiempo real. Este componente facilita la toma de decisiones y el análisis de patrones de consumo de productos en la bodega.</w:t>
+        <w:t>Desarrollo de Frontend (Sistema Web): El desarrollador frontend creó el sistema web con un dashboard interactivo que permite a la gerencia visualizar los movimientos de inventario en tiempo real. Este componente facilita la toma de decisiones y el análisis de patrones de consumo de productos en la bodega.</w:t>
       </w:r>
     </w:p>
     <w:p>
@@ -2632,21 +2286,7 @@
         <w:rPr>
           <w:rFonts w:ascii="Calibri" w:hAnsi="Calibri" w:cs="Calibri"/>
         </w:rPr>
-        <w:t xml:space="preserve">Desarrollo de Aplicación Móvil: El desarrollador de aplicación móvil construyó la </w:t>
-      </w:r>
-      <w:proofErr w:type="gramStart"/>
-      <w:r>
-        <w:rPr>
-          <w:rFonts w:ascii="Calibri" w:hAnsi="Calibri" w:cs="Calibri"/>
-        </w:rPr>
-        <w:t>app</w:t>
-      </w:r>
-      <w:proofErr w:type="gramEnd"/>
-      <w:r>
-        <w:rPr>
-          <w:rFonts w:ascii="Calibri" w:hAnsi="Calibri" w:cs="Calibri"/>
-        </w:rPr>
-        <w:t xml:space="preserve"> que permite a los encargados de bodega registrar productos mediante escaneo de códigos de barras o ingreso manual. La aplicación también incluye la capacidad de cargar archivos Excel provenientes de SAP, optimizando el proceso de inventario.</w:t>
+        <w:t>Desarrollo de Aplicación Móvil: El desarrollador de aplicación móvil construyó la app que permite a los encargados de bodega registrar productos mediante escaneo de códigos de barras o ingreso manual. La aplicación también incluye la capacidad de cargar archivos Excel provenientes de SAP, optimizando el proceso de inventario.</w:t>
       </w:r>
     </w:p>
     <w:p>
@@ -2665,35 +2305,7 @@
         <w:rPr>
           <w:rFonts w:ascii="Calibri" w:hAnsi="Calibri" w:cs="Calibri"/>
         </w:rPr>
-        <w:t xml:space="preserve">Pruebas y Validación: Finalmente, el equipo realizó pruebas integradas para asegurar que cada componente del sistema funcionara correctamente y cumpliera con los requisitos definidos. Esto incluyó pruebas de funcionalidad en la </w:t>
-      </w:r>
-      <w:proofErr w:type="gramStart"/>
-      <w:r>
-        <w:rPr>
-          <w:rFonts w:ascii="Calibri" w:hAnsi="Calibri" w:cs="Calibri"/>
-        </w:rPr>
-        <w:t>app</w:t>
-      </w:r>
-      <w:proofErr w:type="gramEnd"/>
-      <w:r>
-        <w:rPr>
-          <w:rFonts w:ascii="Calibri" w:hAnsi="Calibri" w:cs="Calibri"/>
-        </w:rPr>
-        <w:t xml:space="preserve"> móvil, el sistema web y la integración con el </w:t>
-      </w:r>
-      <w:proofErr w:type="spellStart"/>
-      <w:r>
-        <w:rPr>
-          <w:rFonts w:ascii="Calibri" w:hAnsi="Calibri" w:cs="Calibri"/>
-        </w:rPr>
-        <w:t>backend</w:t>
-      </w:r>
-      <w:proofErr w:type="spellEnd"/>
-      <w:r>
-        <w:rPr>
-          <w:rFonts w:ascii="Calibri" w:hAnsi="Calibri" w:cs="Calibri"/>
-        </w:rPr>
-        <w:t>.</w:t>
+        <w:t>Pruebas y Validación: Finalmente, el equipo realizó pruebas integradas para asegurar que cada componente del sistema funcionara correctamente y cumpliera con los requisitos definidos. Esto incluyó pruebas de funcionalidad en la app móvil, el sistema web y la integración con el backend.</w:t>
       </w:r>
     </w:p>
     <w:p>
@@ -2721,121 +2333,21 @@
         <w:rPr>
           <w:rFonts w:ascii="Calibri" w:hAnsi="Calibri" w:cs="Calibri"/>
         </w:rPr>
-        <w:t xml:space="preserve">El conocimiento del desarrollador </w:t>
-      </w:r>
-      <w:proofErr w:type="spellStart"/>
-      <w:r>
-        <w:rPr>
-          <w:rFonts w:ascii="Calibri" w:hAnsi="Calibri" w:cs="Calibri"/>
-        </w:rPr>
-        <w:t>backend</w:t>
-      </w:r>
-      <w:proofErr w:type="spellEnd"/>
-      <w:r>
-        <w:rPr>
-          <w:rFonts w:ascii="Calibri" w:hAnsi="Calibri" w:cs="Calibri"/>
-        </w:rPr>
-        <w:t xml:space="preserve"> sobre el negocio minero y la estructura operativa de </w:t>
-      </w:r>
-      <w:proofErr w:type="spellStart"/>
-      <w:r>
-        <w:rPr>
-          <w:rFonts w:ascii="Calibri" w:hAnsi="Calibri" w:cs="Calibri"/>
-        </w:rPr>
-        <w:t>Gardilcic</w:t>
-      </w:r>
-      <w:proofErr w:type="spellEnd"/>
-      <w:r>
-        <w:rPr>
-          <w:rFonts w:ascii="Calibri" w:hAnsi="Calibri" w:cs="Calibri"/>
-        </w:rPr>
-        <w:t xml:space="preserve"> fue un elemento clave que facilitó el diseño de la solución. Además, la buena coordinación y comunicación dentro del equipo ayudaron a mantener un flujo de trabajo organizado y eficiente, permitiendo que cada miembro avanzara en sus tareas sin retrasos significativos.</w:t>
-      </w:r>
-    </w:p>
-    <w:p>
-      <w:pPr>
-        <w:jc w:val="both"/>
-        <w:rPr>
-          <w:rFonts w:ascii="Calibri" w:hAnsi="Calibri" w:cs="Calibri"/>
-        </w:rPr>
-      </w:pPr>
-      <w:r>
-        <w:rPr>
-          <w:rFonts w:ascii="Calibri" w:hAnsi="Calibri" w:cs="Calibri"/>
-        </w:rPr>
-        <w:t xml:space="preserve">Una de las principales dificultades fue la integración de datos provenientes del sistema SAP, ya que la estructura de datos y los procedimientos para extraer información no estaban completamente documentados. Además, el equipo enfrentó desafíos técnico comunicación a través de la api que </w:t>
-      </w:r>
-      <w:proofErr w:type="spellStart"/>
-      <w:r>
-        <w:rPr>
-          <w:rFonts w:ascii="Calibri" w:hAnsi="Calibri" w:cs="Calibri"/>
-        </w:rPr>
-        <w:t>disponibilizará</w:t>
-      </w:r>
-      <w:proofErr w:type="spellEnd"/>
-      <w:r>
-        <w:rPr>
-          <w:rFonts w:ascii="Calibri" w:hAnsi="Calibri" w:cs="Calibri"/>
-        </w:rPr>
-        <w:t xml:space="preserve"> el </w:t>
-      </w:r>
-      <w:proofErr w:type="spellStart"/>
-      <w:proofErr w:type="gramStart"/>
-      <w:r>
-        <w:rPr>
-          <w:rFonts w:ascii="Calibri" w:hAnsi="Calibri" w:cs="Calibri"/>
-        </w:rPr>
-        <w:t>desarrollor</w:t>
-      </w:r>
-      <w:proofErr w:type="spellEnd"/>
-      <w:r>
-        <w:rPr>
-          <w:rFonts w:ascii="Calibri" w:hAnsi="Calibri" w:cs="Calibri"/>
-        </w:rPr>
-        <w:t xml:space="preserve">  </w:t>
-      </w:r>
-      <w:proofErr w:type="spellStart"/>
-      <w:r>
-        <w:rPr>
-          <w:rFonts w:ascii="Calibri" w:hAnsi="Calibri" w:cs="Calibri"/>
-        </w:rPr>
-        <w:t>backend</w:t>
-      </w:r>
-      <w:proofErr w:type="spellEnd"/>
-      <w:proofErr w:type="gramEnd"/>
-      <w:r>
-        <w:rPr>
-          <w:rFonts w:ascii="Calibri" w:hAnsi="Calibri" w:cs="Calibri"/>
-        </w:rPr>
-        <w:t xml:space="preserve">, debido al ambiente de despliegue de la API REST, ya que la empresa </w:t>
-      </w:r>
-      <w:proofErr w:type="spellStart"/>
-      <w:r>
-        <w:rPr>
-          <w:rFonts w:ascii="Calibri" w:hAnsi="Calibri" w:cs="Calibri"/>
-        </w:rPr>
-        <w:t>Gardilcic</w:t>
-      </w:r>
-      <w:proofErr w:type="spellEnd"/>
-      <w:r>
-        <w:rPr>
-          <w:rFonts w:ascii="Calibri" w:hAnsi="Calibri" w:cs="Calibri"/>
-        </w:rPr>
-        <w:t xml:space="preserve"> </w:t>
-      </w:r>
-      <w:proofErr w:type="spellStart"/>
-      <w:r>
-        <w:rPr>
-          <w:rFonts w:ascii="Calibri" w:hAnsi="Calibri" w:cs="Calibri"/>
-        </w:rPr>
-        <w:t>disponibilizo</w:t>
-      </w:r>
-      <w:proofErr w:type="spellEnd"/>
-      <w:r>
-        <w:rPr>
-          <w:rFonts w:ascii="Calibri" w:hAnsi="Calibri" w:cs="Calibri"/>
-        </w:rPr>
-        <w:t xml:space="preserve"> un servidor que no estaba completamente configurado por ende se tuvo que conversar con el área de infraestructura para la configuración correcta del servidor</w:t>
+        <w:t>El conocimiento del desarrollador backend sobre el negocio minero y la estructura operativa de Gardilcic fue un elemento clave que facilitó el diseño de la solución. Además, la buena coordinación y comunicación dentro del equipo ayudaron a mantener un flujo de trabajo organizado y eficiente, permitiendo que cada miembro avanzara en sus tareas sin retrasos significativos.</w:t>
+      </w:r>
+    </w:p>
+    <w:p>
+      <w:pPr>
+        <w:jc w:val="both"/>
+        <w:rPr>
+          <w:rFonts w:ascii="Calibri" w:hAnsi="Calibri" w:cs="Calibri"/>
+        </w:rPr>
+      </w:pPr>
+      <w:r>
+        <w:rPr>
+          <w:rFonts w:ascii="Calibri" w:hAnsi="Calibri" w:cs="Calibri"/>
+        </w:rPr>
+        <w:t>Una de las principales dificultades fue la integración de datos provenientes del sistema SAP, ya que la estructura de datos y los procedimientos para extraer información no estaban completamente documentados. Además, el equipo enfrentó desafíos técnico comunicación a través de la api que disponibilizará el desarrollor  backend, debido al ambiente de despliegue de la API REST, ya que la empresa Gardilcic disponibilizo un servidor que no estaba completamente configurado por ende se tuvo que conversar con el área de infraestructura para la configuración correcta del servidor</w:t>
       </w:r>
     </w:p>
     <w:p>
@@ -2885,21 +2397,7 @@
         <w:rPr>
           <w:rFonts w:ascii="Calibri" w:hAnsi="Calibri" w:cs="Calibri"/>
         </w:rPr>
-        <w:t xml:space="preserve">Para superar las dificultades, el equipo implementó varios ajustes. Ante los problemas de integración con SAP, el desarrollador </w:t>
-      </w:r>
-      <w:proofErr w:type="spellStart"/>
-      <w:r>
-        <w:rPr>
-          <w:rFonts w:ascii="Calibri" w:hAnsi="Calibri" w:cs="Calibri"/>
-        </w:rPr>
-        <w:t>backend</w:t>
-      </w:r>
-      <w:proofErr w:type="spellEnd"/>
-      <w:r>
-        <w:rPr>
-          <w:rFonts w:ascii="Calibri" w:hAnsi="Calibri" w:cs="Calibri"/>
-        </w:rPr>
-        <w:t xml:space="preserve"> trabajó en adaptar los procesos de carga de datos y establecer una correspondencia precisa entre el inventario físico y el inventario registrado en el sistema.</w:t>
+        <w:t>Para superar las dificultades, el equipo implementó varios ajustes. Ante los problemas de integración con SAP, el desarrollador backend trabajó en adaptar los procesos de carga de datos y establecer una correspondencia precisa entre el inventario físico y el inventario registrado en el sistema.</w:t>
       </w:r>
     </w:p>
     <w:p>
@@ -3146,19 +2644,7 @@
         <w:rPr>
           <w:rFonts w:ascii="Calibri" w:hAnsi="Calibri" w:cs="Calibri"/>
         </w:rPr>
-        <w:t>2</w:t>
-      </w:r>
-      <w:r>
-        <w:rPr>
-          <w:rFonts w:ascii="Calibri" w:hAnsi="Calibri" w:cs="Calibri"/>
-        </w:rPr>
-        <w:t>.-</w:t>
-      </w:r>
-      <w:r>
-        <w:rPr>
-          <w:rFonts w:ascii="Calibri" w:hAnsi="Calibri" w:cs="Calibri"/>
-        </w:rPr>
-        <w:t>Opción para cargar archivo EXCEL</w:t>
+        <w:t>2.-Opción para cargar archivo EXCEL</w:t>
       </w:r>
     </w:p>
     <w:p>
@@ -3242,31 +2728,7 @@
         <w:rPr>
           <w:rFonts w:ascii="Calibri" w:hAnsi="Calibri" w:cs="Calibri"/>
         </w:rPr>
-        <w:t>3</w:t>
-      </w:r>
-      <w:r>
-        <w:rPr>
-          <w:rFonts w:ascii="Calibri" w:hAnsi="Calibri" w:cs="Calibri"/>
-        </w:rPr>
-        <w:t>.</w:t>
-      </w:r>
-      <w:r>
-        <w:rPr>
-          <w:rFonts w:ascii="Calibri" w:hAnsi="Calibri" w:cs="Calibri"/>
-        </w:rPr>
-        <w:t>- A</w:t>
-      </w:r>
-      <w:r>
-        <w:rPr>
-          <w:rFonts w:ascii="Calibri" w:hAnsi="Calibri" w:cs="Calibri"/>
-        </w:rPr>
-        <w:t>rchivo EXCEL</w:t>
-      </w:r>
-      <w:r>
-        <w:rPr>
-          <w:rFonts w:ascii="Calibri" w:hAnsi="Calibri" w:cs="Calibri"/>
-        </w:rPr>
-        <w:t xml:space="preserve"> cargado</w:t>
+        <w:t>3.- Archivo EXCEL cargado</w:t>
       </w:r>
     </w:p>
     <w:p>
@@ -3350,19 +2812,7 @@
         <w:rPr>
           <w:rFonts w:ascii="Calibri" w:hAnsi="Calibri" w:cs="Calibri"/>
         </w:rPr>
-        <w:t>3</w:t>
-      </w:r>
-      <w:r>
-        <w:rPr>
-          <w:rFonts w:ascii="Calibri" w:hAnsi="Calibri" w:cs="Calibri"/>
-        </w:rPr>
-        <w:t>.</w:t>
-      </w:r>
-      <w:r>
-        <w:rPr>
-          <w:rFonts w:ascii="Calibri" w:hAnsi="Calibri" w:cs="Calibri"/>
-        </w:rPr>
-        <w:t>- Procesos de búsqueda de productos con cámara y escritura.</w:t>
+        <w:t>3.- Procesos de búsqueda de productos con cámara y escritura.</w:t>
       </w:r>
     </w:p>
     <w:p>
@@ -3438,19 +2888,7 @@
         <w:rPr>
           <w:rFonts w:ascii="Calibri" w:hAnsi="Calibri" w:cs="Calibri"/>
         </w:rPr>
-        <w:t>4.</w:t>
-      </w:r>
-      <w:r>
-        <w:rPr>
-          <w:rFonts w:ascii="Calibri" w:hAnsi="Calibri" w:cs="Calibri"/>
-        </w:rPr>
-        <w:t xml:space="preserve">- </w:t>
-      </w:r>
-      <w:r>
-        <w:rPr>
-          <w:rFonts w:ascii="Calibri" w:hAnsi="Calibri" w:cs="Calibri"/>
-        </w:rPr>
-        <w:t>Módulo de “</w:t>
+        <w:t>4.- Módulo de “</w:t>
       </w:r>
       <w:r>
         <w:rPr>
@@ -3910,6 +3348,7 @@
       <w:r>
         <w:rPr>
           <w:rFonts w:ascii="Calibri" w:hAnsi="Calibri" w:cs="Calibri"/>
+          <w:noProof/>
         </w:rPr>
         <w:drawing>
           <wp:inline distT="0" distB="0" distL="0" distR="0" wp14:anchorId="369EBA7E" wp14:editId="24200E1F">
@@ -3972,6 +3411,7 @@
       <w:r>
         <w:rPr>
           <w:rFonts w:ascii="Calibri" w:hAnsi="Calibri" w:cs="Calibri"/>
+          <w:noProof/>
         </w:rPr>
         <w:drawing>
           <wp:inline distT="0" distB="0" distL="0" distR="0" wp14:anchorId="2404AFA4" wp14:editId="5CC70371">
@@ -4021,16 +3461,8 @@
         <w:rPr>
           <w:rFonts w:ascii="Calibri" w:hAnsi="Calibri" w:cs="Calibri"/>
         </w:rPr>
-        <w:t xml:space="preserve">2.- </w:t>
-      </w:r>
-      <w:proofErr w:type="spellStart"/>
-      <w:r>
-        <w:rPr>
-          <w:rFonts w:ascii="Calibri" w:hAnsi="Calibri" w:cs="Calibri"/>
-        </w:rPr>
-        <w:t>Dashboard</w:t>
-      </w:r>
-      <w:proofErr w:type="spellEnd"/>
+        <w:t>2.- Dashboard</w:t>
+      </w:r>
       <w:r>
         <w:rPr>
           <w:rFonts w:ascii="Calibri" w:hAnsi="Calibri" w:cs="Calibri"/>
@@ -4048,6 +3480,7 @@
       <w:r>
         <w:rPr>
           <w:rFonts w:ascii="Calibri" w:hAnsi="Calibri" w:cs="Calibri"/>
+          <w:noProof/>
         </w:rPr>
         <w:drawing>
           <wp:inline distT="0" distB="0" distL="0" distR="0" wp14:anchorId="08F7F0DC" wp14:editId="0EC8BE45">
@@ -4118,6 +3551,7 @@
       <w:r>
         <w:rPr>
           <w:rFonts w:ascii="Calibri" w:hAnsi="Calibri" w:cs="Calibri"/>
+          <w:noProof/>
         </w:rPr>
         <w:lastRenderedPageBreak/>
         <w:drawing>
@@ -4199,6 +3633,7 @@
       <w:r>
         <w:rPr>
           <w:rFonts w:ascii="Calibri" w:hAnsi="Calibri" w:cs="Calibri"/>
+          <w:noProof/>
         </w:rPr>
         <w:drawing>
           <wp:inline distT="0" distB="0" distL="0" distR="0" wp14:anchorId="35EAA0BF" wp14:editId="064B413B">
@@ -4273,6 +3708,7 @@
       <w:r>
         <w:rPr>
           <w:rFonts w:ascii="Calibri" w:hAnsi="Calibri" w:cs="Calibri"/>
+          <w:noProof/>
         </w:rPr>
         <w:drawing>
           <wp:inline distT="0" distB="0" distL="0" distR="0" wp14:anchorId="1892B94E" wp14:editId="758706DD">
@@ -4343,6 +3779,7 @@
       <w:r>
         <w:rPr>
           <w:rFonts w:ascii="Calibri" w:hAnsi="Calibri" w:cs="Calibri"/>
+          <w:noProof/>
         </w:rPr>
         <w:lastRenderedPageBreak/>
         <w:drawing>
@@ -4393,13 +3830,13 @@
         <w:rPr>
           <w:rFonts w:ascii="Calibri" w:hAnsi="Calibri" w:cs="Calibri"/>
         </w:rPr>
-        <w:t>7</w:t>
-      </w:r>
-      <w:r>
-        <w:rPr>
-          <w:rFonts w:ascii="Calibri" w:hAnsi="Calibri" w:cs="Calibri"/>
-        </w:rPr>
-        <w:t>.- Mantenedor de usuarios para acceder a WEB</w:t>
+        <w:t xml:space="preserve">7.- </w:t>
+      </w:r>
+      <w:r>
+        <w:rPr>
+          <w:rFonts w:ascii="Calibri" w:hAnsi="Calibri" w:cs="Calibri"/>
+        </w:rPr>
+        <w:t>Reportes CIG</w:t>
       </w:r>
     </w:p>
     <w:p>
@@ -4485,35 +3922,7 @@
         <w:rPr>
           <w:rFonts w:ascii="Calibri" w:hAnsi="Calibri" w:cs="Calibri"/>
         </w:rPr>
-        <w:t xml:space="preserve">A lo largo del proyecto, cada uno de nosotros tuvo la oportunidad de explorar y fortalecer habilidades en roles específicos: </w:t>
-      </w:r>
-      <w:proofErr w:type="spellStart"/>
-      <w:r>
-        <w:rPr>
-          <w:rFonts w:ascii="Calibri" w:hAnsi="Calibri" w:cs="Calibri"/>
-        </w:rPr>
-        <w:t>backend</w:t>
-      </w:r>
-      <w:proofErr w:type="spellEnd"/>
-      <w:r>
-        <w:rPr>
-          <w:rFonts w:ascii="Calibri" w:hAnsi="Calibri" w:cs="Calibri"/>
-        </w:rPr>
-        <w:t xml:space="preserve">, </w:t>
-      </w:r>
-      <w:proofErr w:type="spellStart"/>
-      <w:r>
-        <w:rPr>
-          <w:rFonts w:ascii="Calibri" w:hAnsi="Calibri" w:cs="Calibri"/>
-        </w:rPr>
-        <w:t>frontend</w:t>
-      </w:r>
-      <w:proofErr w:type="spellEnd"/>
-      <w:r>
-        <w:rPr>
-          <w:rFonts w:ascii="Calibri" w:hAnsi="Calibri" w:cs="Calibri"/>
-        </w:rPr>
-        <w:t xml:space="preserve"> y desarrollo móvil. Esta experiencia nos ha ayudado a identificar nuestras áreas de interés y a confirmar que queremos seguir desarrollándonos en estos campos. Además, el enfoque en la digitalización de procesos y el análisis de datos nos ha dado una perspectiva más amplia sobre el impacto de las soluciones tecnológicas en el contexto empresarial, reforzando nuestra motivación para seguir especializándonos en estos temas.</w:t>
+        <w:t>A lo largo del proyecto, cada uno de nosotros tuvo la oportunidad de explorar y fortalecer habilidades en roles específicos: backend, frontend y desarrollo móvil. Esta experiencia nos ha ayudado a identificar nuestras áreas de interés y a confirmar que queremos seguir desarrollándonos en estos campos. Además, el enfoque en la digitalización de procesos y el análisis de datos nos ha dado una perspectiva más amplia sobre el impacto de las soluciones tecnológicas en el contexto empresarial, reforzando nuestra motivación para seguir especializándonos en estos temas.</w:t>
       </w:r>
     </w:p>
     <w:p>
@@ -4647,6 +4056,7 @@
     </w:p>
     <w:sectPr>
       <w:headerReference w:type="default" r:id="rId23"/>
+      <w:footerReference w:type="default" r:id="rId24"/>
       <w:pgSz w:w="12240" w:h="15840"/>
       <w:pgMar w:top="1417" w:right="1701" w:bottom="1417" w:left="1701" w:header="708" w:footer="708" w:gutter="0"/>
       <w:cols w:space="708"/>
@@ -4679,6 +4089,54 @@
     </w:p>
   </w:endnote>
 </w:endnotes>
+</file>
+
+<file path=word/footer1.xml><?xml version="1.0" encoding="utf-8"?>
+<w:ftr xmlns:wpc="http://schemas.microsoft.com/office/word/2010/wordprocessingCanvas" xmlns:cx="http://schemas.microsoft.com/office/drawing/2014/chartex" xmlns:cx1="http://schemas.microsoft.com/office/drawing/2015/9/8/chartex" xmlns:cx2="http://schemas.microsoft.com/office/drawing/2015/10/21/chartex" xmlns:cx3="http://schemas.microsoft.com/office/drawing/2016/5/9/chartex" xmlns:cx4="http://schemas.microsoft.com/office/drawing/2016/5/10/chartex" xmlns:cx5="http://schemas.microsoft.com/office/drawing/2016/5/11/chartex" xmlns:cx6="http://schemas.microsoft.com/office/drawing/2016/5/12/chartex" xmlns:cx7="http://schemas.microsoft.com/office/drawing/2016/5/13/chartex" xmlns:cx8="http://schemas.microsoft.com/office/drawing/2016/5/14/chartex" xmlns:mc="http://schemas.openxmlformats.org/markup-compatibility/2006" xmlns:aink="http://schemas.microsoft.com/office/drawing/2016/ink" xmlns:am3d="http://schemas.microsoft.com/office/drawing/2017/model3d" xmlns:o="urn:schemas-microsoft-com:office:office" xmlns:oel="http://schemas.microsoft.com/office/2019/extlst" xmlns:r="http://schemas.openxmlformats.org/officeDocument/2006/relationships" xmlns:m="http://schemas.openxmlformats.org/officeDocument/2006/math" xmlns:v="urn:schemas-microsoft-com:vml" xmlns:wp14="http://schemas.microsoft.com/office/word/2010/wordprocessingDrawing" xmlns:wp="http://schemas.openxmlformats.org/drawingml/2006/wordprocessingDrawing" xmlns:w10="urn:schemas-microsoft-com:office:word" xmlns:w="http://schemas.openxmlformats.org/wordprocessingml/2006/main" xmlns:w14="http://schemas.microsoft.com/office/word/2010/wordml" xmlns:w15="http://schemas.microsoft.com/office/word/2012/wordml" xmlns:w16cex="http://schemas.microsoft.com/office/word/2018/wordml/cex" xmlns:w16cid="http://schemas.microsoft.com/office/word/2016/wordml/cid" xmlns:w16="http://schemas.microsoft.com/office/word/2018/wordml" xmlns:w16du="http://schemas.microsoft.com/office/word/2023/wordml/word16du" xmlns:w16sdtdh="http://schemas.microsoft.com/office/word/2020/wordml/sdtdatahash" xmlns:w16se="http://schemas.microsoft.com/office/word/2015/wordml/symex" xmlns:wpg="http://schemas.microsoft.com/office/word/2010/wordprocessingGroup" xmlns:wpi="http://schemas.microsoft.com/office/word/2010/wordprocessingInk" xmlns:wne="http://schemas.microsoft.com/office/word/2006/wordml" xmlns:wps="http://schemas.microsoft.com/office/word/2010/wordprocessingShape" mc:Ignorable="w14 w15 w16se w16cid w16 w16cex w16sdtdh w16du wp14">
+  <w:p>
+    <w:pPr>
+      <w:pStyle w:val="Piedepgina"/>
+      <w:jc w:val="center"/>
+    </w:pPr>
+    <w:r>
+      <w:t xml:space="preserve">Página </w:t>
+    </w:r>
+    <w:sdt>
+      <w:sdtPr>
+        <w:id w:val="282239016"/>
+        <w:docPartObj>
+          <w:docPartGallery w:val="Page Numbers (Bottom of Page)"/>
+          <w:docPartUnique/>
+        </w:docPartObj>
+      </w:sdtPr>
+      <w:sdtContent>
+        <w:r>
+          <w:fldChar w:fldCharType="begin"/>
+        </w:r>
+        <w:r>
+          <w:instrText>PAGE   \* MERGEFORMAT</w:instrText>
+        </w:r>
+        <w:r>
+          <w:fldChar w:fldCharType="separate"/>
+        </w:r>
+        <w:r>
+          <w:rPr>
+            <w:lang w:val="es-ES"/>
+          </w:rPr>
+          <w:t>2</w:t>
+        </w:r>
+        <w:r>
+          <w:fldChar w:fldCharType="end"/>
+        </w:r>
+      </w:sdtContent>
+    </w:sdt>
+  </w:p>
+  <w:p>
+    <w:pPr>
+      <w:pStyle w:val="Piedepgina"/>
+    </w:pPr>
+  </w:p>
+</w:ftr>
 </file>
 
 <file path=word/footnotes.xml><?xml version="1.0" encoding="utf-8"?>
@@ -6082,6 +5540,7 @@
   <w:style w:type="character" w:default="1" w:styleId="Fuentedeprrafopredeter">
     <w:name w:val="Default Paragraph Font"/>
     <w:uiPriority w:val="1"/>
+    <w:semiHidden/>
     <w:unhideWhenUsed/>
   </w:style>
   <w:style w:type="table" w:default="1" w:styleId="Tablanormal">

</xml_diff>